<commit_message>
modify Nightmare-On-Code-Street/02. Nightmare-On-Code-Street/NightmareOnCodeStreet.cs and The-Horror/02. The-Horror/TheHorror.cs => 70/100 in bgcoder
</commit_message>
<xml_diff>
--- a/C#/C# 1 Contests/2/Nightmare-On-Code-Street/02. Nightmare-On-Code-Street/2. Nightmare on Code Street.docx
+++ b/C#/C# 1 Contests/2/Nightmare-On-Code-Street/02. Nightmare-On-Code-Street/2. Nightmare on Code Street.docx
@@ -1,10 +1,10 @@
 
 <file path=word/document.xml><?xml version="1.0" encoding="utf-8"?>
-<w:document xmlns:wpc="http://schemas.microsoft.com/office/word/2010/wordprocessingCanvas" xmlns:mc="http://schemas.openxmlformats.org/markup-compatibility/2006" xmlns:o="urn:schemas-microsoft-com:office:office" xmlns:r="http://schemas.openxmlformats.org/officeDocument/2006/relationships" xmlns:m="http://schemas.openxmlformats.org/officeDocument/2006/math" xmlns:v="urn:schemas-microsoft-com:vml" xmlns:wp14="http://schemas.microsoft.com/office/word/2010/wordprocessingDrawing" xmlns:wp="http://schemas.openxmlformats.org/drawingml/2006/wordprocessingDrawing" xmlns:w10="urn:schemas-microsoft-com:office:word" xmlns:w="http://schemas.openxmlformats.org/wordprocessingml/2006/main" xmlns:w14="http://schemas.microsoft.com/office/word/2010/wordml" xmlns:wpg="http://schemas.microsoft.com/office/word/2010/wordprocessingGroup" xmlns:wpi="http://schemas.microsoft.com/office/word/2010/wordprocessingInk" xmlns:wne="http://schemas.microsoft.com/office/word/2006/wordml" xmlns:wps="http://schemas.microsoft.com/office/word/2010/wordprocessingShape" mc:Ignorable="w14 wp14">
+<w:document xmlns:ve="http://schemas.openxmlformats.org/markup-compatibility/2006" xmlns:o="urn:schemas-microsoft-com:office:office" xmlns:r="http://schemas.openxmlformats.org/officeDocument/2006/relationships" xmlns:m="http://schemas.openxmlformats.org/officeDocument/2006/math" xmlns:v="urn:schemas-microsoft-com:vml" xmlns:wp="http://schemas.openxmlformats.org/drawingml/2006/wordprocessingDrawing" xmlns:w10="urn:schemas-microsoft-com:office:word" xmlns:w="http://schemas.openxmlformats.org/wordprocessingml/2006/main" xmlns:wne="http://schemas.microsoft.com/office/word/2006/wordml">
   <w:body>
     <w:p>
       <w:pPr>
-        <w:pStyle w:val="Heading2"/>
+        <w:pStyle w:val="2"/>
         <w:jc w:val="center"/>
       </w:pPr>
       <w:r>
@@ -148,7 +148,7 @@
     </w:p>
     <w:p>
       <w:pPr>
-        <w:pStyle w:val="Heading3"/>
+        <w:pStyle w:val="3"/>
       </w:pPr>
       <w:r>
         <w:t>Input</w:t>
@@ -195,7 +195,7 @@
     </w:p>
     <w:p>
       <w:pPr>
-        <w:pStyle w:val="Heading3"/>
+        <w:pStyle w:val="3"/>
         <w:rPr>
           <w:lang w:eastAsia="ja-JP"/>
         </w:rPr>
@@ -227,7 +227,10 @@
         <w:t xml:space="preserve">On the </w:t>
       </w:r>
       <w:r>
-        <w:t xml:space="preserve">only input line you should print the total amount of digits in </w:t>
+        <w:t>only out</w:t>
+      </w:r>
+      <w:r>
+        <w:t xml:space="preserve">put line you should print the total amount of digits in </w:t>
       </w:r>
       <w:r>
         <w:t>odd</w:t>
@@ -252,7 +255,7 @@
     </w:p>
     <w:p>
       <w:pPr>
-        <w:pStyle w:val="Heading3"/>
+        <w:pStyle w:val="3"/>
       </w:pPr>
       <w:r>
         <w:rPr>
@@ -398,7 +401,7 @@
     </w:p>
     <w:p>
       <w:pPr>
-        <w:pStyle w:val="Heading3"/>
+        <w:pStyle w:val="3"/>
         <w:rPr>
           <w:lang w:eastAsia="ja-JP"/>
         </w:rPr>
@@ -415,7 +418,7 @@
       <w:tblPr>
         <w:tblW w:w="0" w:type="auto"/>
         <w:tblInd w:w="100" w:type="dxa"/>
-        <w:tblLook w:val="0000" w:firstRow="0" w:lastRow="0" w:firstColumn="0" w:lastColumn="0" w:noHBand="0" w:noVBand="0"/>
+        <w:tblLook w:val="0000"/>
       </w:tblPr>
       <w:tblGrid>
         <w:gridCol w:w="4410"/>
@@ -445,12 +448,12 @@
             <w:pPr>
               <w:spacing w:before="0" w:after="0"/>
               <w:rPr>
-                <w:rStyle w:val="Strong"/>
+                <w:rStyle w:val="a8"/>
               </w:rPr>
             </w:pPr>
             <w:r>
               <w:rPr>
-                <w:rStyle w:val="Strong"/>
+                <w:rStyle w:val="a8"/>
                 <w:rFonts w:hint="eastAsia"/>
               </w:rPr>
               <w:t>Input example</w:t>
@@ -477,12 +480,12 @@
             <w:pPr>
               <w:spacing w:before="0" w:after="0"/>
               <w:rPr>
-                <w:rStyle w:val="Strong"/>
+                <w:rStyle w:val="a8"/>
               </w:rPr>
             </w:pPr>
             <w:r>
               <w:rPr>
-                <w:rStyle w:val="Strong"/>
+                <w:rStyle w:val="a8"/>
                 <w:rFonts w:hint="eastAsia"/>
               </w:rPr>
               <w:t>Output example</w:t>
@@ -888,8 +891,8 @@
     </w:tbl>
     <w:p/>
     <w:sectPr>
-      <w:headerReference w:type="default" r:id="rId8"/>
-      <w:footerReference w:type="default" r:id="rId9"/>
+      <w:headerReference w:type="default" r:id="rId7"/>
+      <w:footerReference w:type="default" r:id="rId8"/>
       <w:pgSz w:w="11907" w:h="16839" w:code="9"/>
       <w:pgMar w:top="851" w:right="851" w:bottom="851" w:left="851" w:header="851" w:footer="567" w:gutter="0"/>
       <w:cols w:space="720"/>
@@ -900,7 +903,7 @@
 </file>
 
 <file path=word/endnotes.xml><?xml version="1.0" encoding="utf-8"?>
-<w:endnotes xmlns:wpc="http://schemas.microsoft.com/office/word/2010/wordprocessingCanvas" xmlns:mc="http://schemas.openxmlformats.org/markup-compatibility/2006" xmlns:o="urn:schemas-microsoft-com:office:office" xmlns:r="http://schemas.openxmlformats.org/officeDocument/2006/relationships" xmlns:m="http://schemas.openxmlformats.org/officeDocument/2006/math" xmlns:v="urn:schemas-microsoft-com:vml" xmlns:wp14="http://schemas.microsoft.com/office/word/2010/wordprocessingDrawing" xmlns:wp="http://schemas.openxmlformats.org/drawingml/2006/wordprocessingDrawing" xmlns:w10="urn:schemas-microsoft-com:office:word" xmlns:w="http://schemas.openxmlformats.org/wordprocessingml/2006/main" xmlns:w14="http://schemas.microsoft.com/office/word/2010/wordml" xmlns:wpg="http://schemas.microsoft.com/office/word/2010/wordprocessingGroup" xmlns:wpi="http://schemas.microsoft.com/office/word/2010/wordprocessingInk" xmlns:wne="http://schemas.microsoft.com/office/word/2006/wordml" xmlns:wps="http://schemas.microsoft.com/office/word/2010/wordprocessingShape" mc:Ignorable="w14 wp14">
+<w:endnotes xmlns:ve="http://schemas.openxmlformats.org/markup-compatibility/2006" xmlns:o="urn:schemas-microsoft-com:office:office" xmlns:r="http://schemas.openxmlformats.org/officeDocument/2006/relationships" xmlns:m="http://schemas.openxmlformats.org/officeDocument/2006/math" xmlns:v="urn:schemas-microsoft-com:vml" xmlns:wp="http://schemas.openxmlformats.org/drawingml/2006/wordprocessingDrawing" xmlns:w10="urn:schemas-microsoft-com:office:word" xmlns:w="http://schemas.openxmlformats.org/wordprocessingml/2006/main" xmlns:wne="http://schemas.microsoft.com/office/word/2006/wordml">
   <w:endnote w:type="separator" w:id="-1">
     <w:p>
       <w:pPr>
@@ -925,7 +928,7 @@
 </file>
 
 <file path=word/footer1.xml><?xml version="1.0" encoding="utf-8"?>
-<w:ftr xmlns:wpc="http://schemas.microsoft.com/office/word/2010/wordprocessingCanvas" xmlns:mc="http://schemas.openxmlformats.org/markup-compatibility/2006" xmlns:o="urn:schemas-microsoft-com:office:office" xmlns:r="http://schemas.openxmlformats.org/officeDocument/2006/relationships" xmlns:m="http://schemas.openxmlformats.org/officeDocument/2006/math" xmlns:v="urn:schemas-microsoft-com:vml" xmlns:wp14="http://schemas.microsoft.com/office/word/2010/wordprocessingDrawing" xmlns:wp="http://schemas.openxmlformats.org/drawingml/2006/wordprocessingDrawing" xmlns:w10="urn:schemas-microsoft-com:office:word" xmlns:w="http://schemas.openxmlformats.org/wordprocessingml/2006/main" xmlns:w14="http://schemas.microsoft.com/office/word/2010/wordml" xmlns:wpg="http://schemas.microsoft.com/office/word/2010/wordprocessingGroup" xmlns:wpi="http://schemas.microsoft.com/office/word/2010/wordprocessingInk" xmlns:wne="http://schemas.microsoft.com/office/word/2006/wordml" xmlns:wps="http://schemas.microsoft.com/office/word/2010/wordprocessingShape" mc:Ignorable="w14 wp14">
+<w:ftr xmlns:ve="http://schemas.openxmlformats.org/markup-compatibility/2006" xmlns:o="urn:schemas-microsoft-com:office:office" xmlns:r="http://schemas.openxmlformats.org/officeDocument/2006/relationships" xmlns:m="http://schemas.openxmlformats.org/officeDocument/2006/math" xmlns:v="urn:schemas-microsoft-com:vml" xmlns:wp="http://schemas.openxmlformats.org/drawingml/2006/wordprocessingDrawing" xmlns:w10="urn:schemas-microsoft-com:office:word" xmlns:w="http://schemas.openxmlformats.org/wordprocessingml/2006/main" xmlns:wne="http://schemas.microsoft.com/office/word/2006/wordml">
   <w:p>
     <w:pPr>
       <w:spacing w:before="0" w:after="0"/>
@@ -943,7 +946,7 @@
         <w:left w:w="0" w:type="dxa"/>
         <w:right w:w="0" w:type="dxa"/>
       </w:tblCellMar>
-      <w:tblLook w:val="04A0" w:firstRow="1" w:lastRow="0" w:firstColumn="1" w:lastColumn="0" w:noHBand="0" w:noVBand="1"/>
+      <w:tblLook w:val="04A0"/>
     </w:tblPr>
     <w:tblGrid>
       <w:gridCol w:w="3119"/>
@@ -963,7 +966,7 @@
         </w:tcPr>
         <w:p>
           <w:pPr>
-            <w:pStyle w:val="Header"/>
+            <w:pStyle w:val="a3"/>
             <w:rPr>
               <w:rFonts w:ascii="Lucida Sans" w:hAnsi="Lucida Sans"/>
               <w:sz w:val="8"/>
@@ -984,7 +987,7 @@
         </w:tcPr>
         <w:p>
           <w:pPr>
-            <w:pStyle w:val="Footer"/>
+            <w:pStyle w:val="a5"/>
             <w:spacing w:before="60"/>
             <w:jc w:val="left"/>
             <w:rPr>
@@ -1012,7 +1015,7 @@
         </w:tcPr>
         <w:p>
           <w:pPr>
-            <w:pStyle w:val="Footer"/>
+            <w:pStyle w:val="a5"/>
             <w:spacing w:before="60"/>
           </w:pPr>
           <w:r>
@@ -1063,7 +1066,7 @@
         </w:tcPr>
         <w:p>
           <w:pPr>
-            <w:pStyle w:val="Footer"/>
+            <w:pStyle w:val="a5"/>
             <w:spacing w:before="60"/>
             <w:jc w:val="right"/>
             <w:rPr>
@@ -1074,7 +1077,7 @@
           <w:hyperlink r:id="rId1" w:history="1">
             <w:r>
               <w:rPr>
-                <w:rStyle w:val="Hyperlink"/>
+                <w:rStyle w:val="a7"/>
               </w:rPr>
               <w:t>facebook.com/TelerikAcademy</w:t>
             </w:r>
@@ -1092,7 +1095,7 @@
   </w:tbl>
   <w:p>
     <w:pPr>
-      <w:pStyle w:val="Footer"/>
+      <w:pStyle w:val="a5"/>
       <w:jc w:val="left"/>
       <w:rPr>
         <w:sz w:val="6"/>
@@ -1104,7 +1107,7 @@
 </file>
 
 <file path=word/footnotes.xml><?xml version="1.0" encoding="utf-8"?>
-<w:footnotes xmlns:wpc="http://schemas.microsoft.com/office/word/2010/wordprocessingCanvas" xmlns:mc="http://schemas.openxmlformats.org/markup-compatibility/2006" xmlns:o="urn:schemas-microsoft-com:office:office" xmlns:r="http://schemas.openxmlformats.org/officeDocument/2006/relationships" xmlns:m="http://schemas.openxmlformats.org/officeDocument/2006/math" xmlns:v="urn:schemas-microsoft-com:vml" xmlns:wp14="http://schemas.microsoft.com/office/word/2010/wordprocessingDrawing" xmlns:wp="http://schemas.openxmlformats.org/drawingml/2006/wordprocessingDrawing" xmlns:w10="urn:schemas-microsoft-com:office:word" xmlns:w="http://schemas.openxmlformats.org/wordprocessingml/2006/main" xmlns:w14="http://schemas.microsoft.com/office/word/2010/wordml" xmlns:wpg="http://schemas.microsoft.com/office/word/2010/wordprocessingGroup" xmlns:wpi="http://schemas.microsoft.com/office/word/2010/wordprocessingInk" xmlns:wne="http://schemas.microsoft.com/office/word/2006/wordml" xmlns:wps="http://schemas.microsoft.com/office/word/2010/wordprocessingShape" mc:Ignorable="w14 wp14">
+<w:footnotes xmlns:ve="http://schemas.openxmlformats.org/markup-compatibility/2006" xmlns:o="urn:schemas-microsoft-com:office:office" xmlns:r="http://schemas.openxmlformats.org/officeDocument/2006/relationships" xmlns:m="http://schemas.openxmlformats.org/officeDocument/2006/math" xmlns:v="urn:schemas-microsoft-com:vml" xmlns:wp="http://schemas.openxmlformats.org/drawingml/2006/wordprocessingDrawing" xmlns:w10="urn:schemas-microsoft-com:office:word" xmlns:w="http://schemas.openxmlformats.org/wordprocessingml/2006/main" xmlns:wne="http://schemas.microsoft.com/office/word/2006/wordml">
   <w:footnote w:type="separator" w:id="-1">
     <w:p>
       <w:pPr>
@@ -1129,7 +1132,7 @@
 </file>
 
 <file path=word/header1.xml><?xml version="1.0" encoding="utf-8"?>
-<w:hdr xmlns:wpc="http://schemas.microsoft.com/office/word/2010/wordprocessingCanvas" xmlns:mc="http://schemas.openxmlformats.org/markup-compatibility/2006" xmlns:o="urn:schemas-microsoft-com:office:office" xmlns:r="http://schemas.openxmlformats.org/officeDocument/2006/relationships" xmlns:m="http://schemas.openxmlformats.org/officeDocument/2006/math" xmlns:v="urn:schemas-microsoft-com:vml" xmlns:wp14="http://schemas.microsoft.com/office/word/2010/wordprocessingDrawing" xmlns:wp="http://schemas.openxmlformats.org/drawingml/2006/wordprocessingDrawing" xmlns:w10="urn:schemas-microsoft-com:office:word" xmlns:w="http://schemas.openxmlformats.org/wordprocessingml/2006/main" xmlns:w14="http://schemas.microsoft.com/office/word/2010/wordml" xmlns:wpg="http://schemas.microsoft.com/office/word/2010/wordprocessingGroup" xmlns:wpi="http://schemas.microsoft.com/office/word/2010/wordprocessingInk" xmlns:wne="http://schemas.microsoft.com/office/word/2006/wordml" xmlns:wps="http://schemas.microsoft.com/office/word/2010/wordprocessingShape" mc:Ignorable="w14 wp14">
+<w:hdr xmlns:ve="http://schemas.openxmlformats.org/markup-compatibility/2006" xmlns:o="urn:schemas-microsoft-com:office:office" xmlns:r="http://schemas.openxmlformats.org/officeDocument/2006/relationships" xmlns:m="http://schemas.openxmlformats.org/officeDocument/2006/math" xmlns:v="urn:schemas-microsoft-com:vml" xmlns:wp="http://schemas.openxmlformats.org/drawingml/2006/wordprocessingDrawing" xmlns:w10="urn:schemas-microsoft-com:office:word" xmlns:w="http://schemas.openxmlformats.org/wordprocessingml/2006/main" xmlns:wne="http://schemas.microsoft.com/office/word/2006/wordml">
   <w:tbl>
     <w:tblPr>
       <w:tblW w:w="10206" w:type="dxa"/>
@@ -1139,7 +1142,7 @@
         <w:left w:w="0" w:type="dxa"/>
         <w:right w:w="0" w:type="dxa"/>
       </w:tblCellMar>
-      <w:tblLook w:val="04A0" w:firstRow="1" w:lastRow="0" w:firstColumn="1" w:lastColumn="0" w:noHBand="0" w:noVBand="1"/>
+      <w:tblLook w:val="04A0"/>
     </w:tblPr>
     <w:tblGrid>
       <w:gridCol w:w="2547"/>
@@ -1155,7 +1158,7 @@
         </w:tcPr>
         <w:p>
           <w:pPr>
-            <w:pStyle w:val="Header"/>
+            <w:pStyle w:val="a3"/>
             <w:jc w:val="left"/>
           </w:pPr>
           <w:hyperlink r:id="rId1" w:history="1">
@@ -1183,7 +1186,7 @@
                   <v:path o:extrusionok="f" gradientshapeok="t" o:connecttype="rect"/>
                   <o:lock v:ext="edit" aspectratio="t"/>
                 </v:shapetype>
-                <v:shape id="_x0000_i1025" type="#_x0000_t75" style="width:125.25pt;height:36.75pt">
+                <v:shape id="_x0000_i1025" type="#_x0000_t75" style="width:125.1pt;height:36.9pt">
                   <v:imagedata r:id="rId2" o:title="Telerik-Academy-logo"/>
                 </v:shape>
               </w:pict>
@@ -1197,7 +1200,7 @@
         </w:tcPr>
         <w:p>
           <w:pPr>
-            <w:pStyle w:val="Header"/>
+            <w:pStyle w:val="a3"/>
             <w:spacing w:before="60" w:line="240" w:lineRule="exact"/>
           </w:pPr>
           <w:r>
@@ -1249,13 +1252,13 @@
         </w:p>
         <w:p>
           <w:pPr>
-            <w:pStyle w:val="Header"/>
+            <w:pStyle w:val="a3"/>
             <w:spacing w:line="240" w:lineRule="exact"/>
           </w:pPr>
           <w:hyperlink r:id="rId3" w:history="1">
             <w:r>
               <w:rPr>
-                <w:rStyle w:val="Hyperlink"/>
+                <w:rStyle w:val="a7"/>
               </w:rPr>
               <w:t>academy.telerik.com</w:t>
             </w:r>
@@ -1266,7 +1269,7 @@
         </w:p>
         <w:p>
           <w:pPr>
-            <w:pStyle w:val="Header"/>
+            <w:pStyle w:val="a3"/>
             <w:spacing w:line="240" w:lineRule="exact"/>
           </w:pPr>
         </w:p>
@@ -1284,7 +1287,7 @@
         </w:tcPr>
         <w:p>
           <w:pPr>
-            <w:pStyle w:val="Header"/>
+            <w:pStyle w:val="a3"/>
             <w:rPr>
               <w:sz w:val="8"/>
               <w:szCs w:val="8"/>
@@ -1296,7 +1299,7 @@
   </w:tbl>
   <w:p>
     <w:pPr>
-      <w:pStyle w:val="Header"/>
+      <w:pStyle w:val="a3"/>
       <w:rPr>
         <w:sz w:val="6"/>
         <w:szCs w:val="6"/>
@@ -1307,7 +1310,7 @@
 </file>
 
 <file path=word/numbering.xml><?xml version="1.0" encoding="utf-8"?>
-<w:numbering xmlns:wpc="http://schemas.microsoft.com/office/word/2010/wordprocessingCanvas" xmlns:mc="http://schemas.openxmlformats.org/markup-compatibility/2006" xmlns:o="urn:schemas-microsoft-com:office:office" xmlns:r="http://schemas.openxmlformats.org/officeDocument/2006/relationships" xmlns:m="http://schemas.openxmlformats.org/officeDocument/2006/math" xmlns:v="urn:schemas-microsoft-com:vml" xmlns:wp14="http://schemas.microsoft.com/office/word/2010/wordprocessingDrawing" xmlns:wp="http://schemas.openxmlformats.org/drawingml/2006/wordprocessingDrawing" xmlns:w10="urn:schemas-microsoft-com:office:word" xmlns:w="http://schemas.openxmlformats.org/wordprocessingml/2006/main" xmlns:w14="http://schemas.microsoft.com/office/word/2010/wordml" xmlns:wpg="http://schemas.microsoft.com/office/word/2010/wordprocessingGroup" xmlns:wpi="http://schemas.microsoft.com/office/word/2010/wordprocessingInk" xmlns:wne="http://schemas.microsoft.com/office/word/2006/wordml" xmlns:wps="http://schemas.microsoft.com/office/word/2010/wordprocessingShape" mc:Ignorable="w14 wp14">
+<w:numbering xmlns:ve="http://schemas.openxmlformats.org/markup-compatibility/2006" xmlns:o="urn:schemas-microsoft-com:office:office" xmlns:r="http://schemas.openxmlformats.org/officeDocument/2006/relationships" xmlns:m="http://schemas.openxmlformats.org/officeDocument/2006/math" xmlns:v="urn:schemas-microsoft-com:vml" xmlns:wp="http://schemas.openxmlformats.org/drawingml/2006/wordprocessingDrawing" xmlns:w10="urn:schemas-microsoft-com:office:word" xmlns:w="http://schemas.openxmlformats.org/wordprocessingml/2006/main" xmlns:wne="http://schemas.microsoft.com/office/word/2006/wordml">
   <w:abstractNum w:abstractNumId="0">
     <w:nsid w:val="009D2C7E"/>
     <w:multiLevelType w:val="hybridMultilevel"/>
@@ -1428,7 +1431,7 @@
 </file>
 
 <file path=word/styles.xml><?xml version="1.0" encoding="utf-8"?>
-<w:styles xmlns:mc="http://schemas.openxmlformats.org/markup-compatibility/2006" xmlns:r="http://schemas.openxmlformats.org/officeDocument/2006/relationships" xmlns:w="http://schemas.openxmlformats.org/wordprocessingml/2006/main" xmlns:w14="http://schemas.microsoft.com/office/word/2010/wordml" mc:Ignorable="w14">
+<w:styles xmlns:r="http://schemas.openxmlformats.org/officeDocument/2006/relationships" xmlns:w="http://schemas.openxmlformats.org/wordprocessingml/2006/main">
   <w:docDefaults>
     <w:rPrDefault>
       <w:rPr>
@@ -1586,7 +1589,7 @@
     <w:lsdException w:name="Bibliography" w:uiPriority="37"/>
     <w:lsdException w:name="TOC Heading" w:uiPriority="39" w:qFormat="1"/>
   </w:latentStyles>
-  <w:style w:type="paragraph" w:default="1" w:styleId="Normal">
+  <w:style w:type="paragraph" w:default="1" w:styleId="a">
     <w:name w:val="Normal"/>
     <w:qFormat/>
     <w:rsid w:val="00F37173"/>
@@ -1601,11 +1604,11 @@
       <w:lang w:val="en-US"/>
     </w:rPr>
   </w:style>
-  <w:style w:type="paragraph" w:styleId="Heading1">
+  <w:style w:type="paragraph" w:styleId="1">
     <w:name w:val="heading 1"/>
-    <w:basedOn w:val="Normal"/>
-    <w:next w:val="Normal"/>
-    <w:link w:val="Heading1Char"/>
+    <w:basedOn w:val="a"/>
+    <w:next w:val="a"/>
+    <w:link w:val="10"/>
     <w:uiPriority w:val="9"/>
     <w:qFormat/>
     <w:rsid w:val="00541549"/>
@@ -1622,11 +1625,11 @@
       <w:szCs w:val="32"/>
     </w:rPr>
   </w:style>
-  <w:style w:type="paragraph" w:styleId="Heading2">
+  <w:style w:type="paragraph" w:styleId="2">
     <w:name w:val="heading 2"/>
-    <w:basedOn w:val="Normal"/>
-    <w:next w:val="Normal"/>
-    <w:link w:val="Heading2Char"/>
+    <w:basedOn w:val="a"/>
+    <w:next w:val="a"/>
+    <w:link w:val="20"/>
     <w:qFormat/>
     <w:rsid w:val="00F37173"/>
     <w:pPr>
@@ -1643,11 +1646,11 @@
       <w:szCs w:val="28"/>
     </w:rPr>
   </w:style>
-  <w:style w:type="paragraph" w:styleId="Heading3">
+  <w:style w:type="paragraph" w:styleId="3">
     <w:name w:val="heading 3"/>
-    <w:basedOn w:val="Normal"/>
-    <w:next w:val="Normal"/>
-    <w:link w:val="Heading3Char"/>
+    <w:basedOn w:val="a"/>
+    <w:next w:val="a"/>
+    <w:link w:val="30"/>
     <w:qFormat/>
     <w:rsid w:val="00F37173"/>
     <w:pPr>
@@ -1662,17 +1665,18 @@
       <w:szCs w:val="26"/>
     </w:rPr>
   </w:style>
-  <w:style w:type="character" w:default="1" w:styleId="DefaultParagraphFont">
+  <w:style w:type="character" w:default="1" w:styleId="a0">
     <w:name w:val="Default Paragraph Font"/>
     <w:uiPriority w:val="1"/>
     <w:semiHidden/>
     <w:unhideWhenUsed/>
   </w:style>
-  <w:style w:type="table" w:default="1" w:styleId="TableNormal">
+  <w:style w:type="table" w:default="1" w:styleId="a1">
     <w:name w:val="Normal Table"/>
     <w:uiPriority w:val="99"/>
     <w:semiHidden/>
     <w:unhideWhenUsed/>
+    <w:qFormat/>
     <w:tblPr>
       <w:tblInd w:w="0" w:type="dxa"/>
       <w:tblCellMar>
@@ -1683,16 +1687,16 @@
       </w:tblCellMar>
     </w:tblPr>
   </w:style>
-  <w:style w:type="numbering" w:default="1" w:styleId="NoList">
+  <w:style w:type="numbering" w:default="1" w:styleId="a2">
     <w:name w:val="No List"/>
     <w:uiPriority w:val="99"/>
     <w:semiHidden/>
     <w:unhideWhenUsed/>
   </w:style>
-  <w:style w:type="character" w:customStyle="1" w:styleId="Heading2Char">
-    <w:name w:val="Heading 2 Char"/>
-    <w:basedOn w:val="DefaultParagraphFont"/>
-    <w:link w:val="Heading2"/>
+  <w:style w:type="character" w:customStyle="1" w:styleId="20">
+    <w:name w:val="Заглавие 2 Знак"/>
+    <w:basedOn w:val="a0"/>
+    <w:link w:val="2"/>
     <w:rsid w:val="00F37173"/>
     <w:rPr>
       <w:rFonts w:ascii="Calibri" w:eastAsia="MS Mincho" w:hAnsi="Calibri" w:cs="Arial"/>
@@ -1704,10 +1708,10 @@
       <w:lang w:val="en-US"/>
     </w:rPr>
   </w:style>
-  <w:style w:type="character" w:customStyle="1" w:styleId="Heading3Char">
-    <w:name w:val="Heading 3 Char"/>
-    <w:basedOn w:val="DefaultParagraphFont"/>
-    <w:link w:val="Heading3"/>
+  <w:style w:type="character" w:customStyle="1" w:styleId="30">
+    <w:name w:val="Заглавие 3 Знак"/>
+    <w:basedOn w:val="a0"/>
+    <w:link w:val="3"/>
     <w:rsid w:val="00F37173"/>
     <w:rPr>
       <w:rFonts w:ascii="Calibri" w:eastAsia="MS Mincho" w:hAnsi="Calibri" w:cs="Arial"/>
@@ -1718,9 +1722,9 @@
       <w:lang w:val="en-US"/>
     </w:rPr>
   </w:style>
-  <w:style w:type="paragraph" w:styleId="Header">
+  <w:style w:type="paragraph" w:styleId="a3">
     <w:name w:val="header"/>
-    <w:link w:val="HeaderChar"/>
+    <w:link w:val="a4"/>
     <w:rsid w:val="00F37173"/>
     <w:pPr>
       <w:tabs>
@@ -1736,10 +1740,10 @@
       <w:lang w:val="en-US"/>
     </w:rPr>
   </w:style>
-  <w:style w:type="character" w:customStyle="1" w:styleId="HeaderChar">
-    <w:name w:val="Header Char"/>
-    <w:basedOn w:val="DefaultParagraphFont"/>
-    <w:link w:val="Header"/>
+  <w:style w:type="character" w:customStyle="1" w:styleId="a4">
+    <w:name w:val="Горен колонтитул Знак"/>
+    <w:basedOn w:val="a0"/>
+    <w:link w:val="a3"/>
     <w:rsid w:val="00F37173"/>
     <w:rPr>
       <w:rFonts w:ascii="Calibri" w:eastAsia="MS Mincho" w:hAnsi="Calibri" w:cs="Times New Roman"/>
@@ -1747,9 +1751,9 @@
       <w:lang w:val="en-US"/>
     </w:rPr>
   </w:style>
-  <w:style w:type="paragraph" w:styleId="Footer">
+  <w:style w:type="paragraph" w:styleId="a5">
     <w:name w:val="footer"/>
-    <w:link w:val="FooterChar"/>
+    <w:link w:val="a6"/>
     <w:rsid w:val="00F37173"/>
     <w:pPr>
       <w:tabs>
@@ -1765,10 +1769,10 @@
       <w:lang w:val="en-US"/>
     </w:rPr>
   </w:style>
-  <w:style w:type="character" w:customStyle="1" w:styleId="FooterChar">
-    <w:name w:val="Footer Char"/>
-    <w:basedOn w:val="DefaultParagraphFont"/>
-    <w:link w:val="Footer"/>
+  <w:style w:type="character" w:customStyle="1" w:styleId="a6">
+    <w:name w:val="Долен колонтитул Знак"/>
+    <w:basedOn w:val="a0"/>
+    <w:link w:val="a5"/>
     <w:rsid w:val="00F37173"/>
     <w:rPr>
       <w:rFonts w:ascii="Calibri" w:eastAsia="MS Mincho" w:hAnsi="Calibri" w:cs="Times New Roman"/>
@@ -1776,7 +1780,7 @@
       <w:lang w:val="en-US"/>
     </w:rPr>
   </w:style>
-  <w:style w:type="character" w:styleId="Hyperlink">
+  <w:style w:type="character" w:styleId="a7">
     <w:name w:val="Hyperlink"/>
     <w:rsid w:val="00F37173"/>
     <w:rPr>
@@ -1784,7 +1788,7 @@
       <w:u w:val="single"/>
     </w:rPr>
   </w:style>
-  <w:style w:type="character" w:styleId="Strong">
+  <w:style w:type="character" w:styleId="a8">
     <w:name w:val="Strong"/>
     <w:qFormat/>
     <w:rsid w:val="00F37173"/>
@@ -1793,10 +1797,10 @@
       <w:bCs/>
     </w:rPr>
   </w:style>
-  <w:style w:type="character" w:customStyle="1" w:styleId="Heading1Char">
-    <w:name w:val="Heading 1 Char"/>
-    <w:basedOn w:val="DefaultParagraphFont"/>
-    <w:link w:val="Heading1"/>
+  <w:style w:type="character" w:customStyle="1" w:styleId="10">
+    <w:name w:val="Заглавие 1 Знак"/>
+    <w:basedOn w:val="a0"/>
+    <w:link w:val="1"/>
     <w:uiPriority w:val="9"/>
     <w:rsid w:val="00541549"/>
     <w:rPr>

</xml_diff>